<commit_message>
added flowchart. removed some commented code in UDPClient and UDPServer.
</commit_message>
<xml_diff>
--- a/design_phase4.docx
+++ b/design_phase4.docx
@@ -54,31 +54,7 @@
           <w:sz w:val="24"/>
           <w:szCs w:val="24"/>
         </w:rPr>
-        <w:t xml:space="preserve">Phase </w:t>
-      </w:r>
-      <w:r>
-        <w:rPr>
-          <w:rFonts w:ascii="Times New Roman" w:hAnsi="Times New Roman" w:cs="Times New Roman"/>
-          <w:sz w:val="24"/>
-          <w:szCs w:val="24"/>
-        </w:rPr>
-        <w:t>4</w:t>
-      </w:r>
-      <w:r>
-        <w:rPr>
-          <w:rFonts w:ascii="Times New Roman" w:hAnsi="Times New Roman" w:cs="Times New Roman"/>
-          <w:sz w:val="24"/>
-          <w:szCs w:val="24"/>
-        </w:rPr>
-        <w:t xml:space="preserve">: </w:t>
-      </w:r>
-      <w:r>
-        <w:rPr>
-          <w:rFonts w:ascii="Times New Roman" w:hAnsi="Times New Roman" w:cs="Times New Roman"/>
-          <w:sz w:val="24"/>
-          <w:szCs w:val="24"/>
-        </w:rPr>
-        <w:t xml:space="preserve"> Implementation of RDT 3.0 over an unreliable UDP channel with bit-errors and loss</w:t>
+        <w:t>Phase 4:  Implementation of RDT 3.0 over an unreliable UDP channel with bit-errors and loss</w:t>
       </w:r>
     </w:p>
     <w:p>
@@ -475,14 +451,15 @@
           <w:szCs w:val="28"/>
         </w:rPr>
       </w:pPr>
-      <w:r>
+    </w:p>
+    <w:p>
+      <w:pPr>
         <w:rPr>
           <w:rFonts w:ascii="Times New Roman" w:hAnsi="Times New Roman" w:cs="Times New Roman"/>
           <w:sz w:val="28"/>
           <w:szCs w:val="28"/>
         </w:rPr>
-        <w:t>Flowchart:</w:t>
-      </w:r>
+      </w:pPr>
     </w:p>
     <w:p>
       <w:pPr>
@@ -582,21 +559,196 @@
           <w:szCs w:val="28"/>
         </w:rPr>
       </w:pPr>
-    </w:p>
-    <w:p>
-      <w:pPr>
+      <w:r>
         <w:rPr>
           <w:rFonts w:ascii="Times New Roman" w:hAnsi="Times New Roman" w:cs="Times New Roman"/>
           <w:sz w:val="28"/>
           <w:szCs w:val="28"/>
         </w:rPr>
-      </w:pPr>
+        <w:lastRenderedPageBreak/>
+        <w:t>Flowchart</w:t>
+      </w:r>
       <w:r>
         <w:rPr>
           <w:rFonts w:ascii="Times New Roman" w:hAnsi="Times New Roman" w:cs="Times New Roman"/>
           <w:sz w:val="28"/>
           <w:szCs w:val="28"/>
         </w:rPr>
+        <w:t xml:space="preserve"> for sender</w:t>
+      </w:r>
+      <w:r>
+        <w:rPr>
+          <w:rFonts w:ascii="Times New Roman" w:hAnsi="Times New Roman" w:cs="Times New Roman"/>
+          <w:sz w:val="28"/>
+          <w:szCs w:val="28"/>
+        </w:rPr>
+        <w:t>:</w:t>
+      </w:r>
+    </w:p>
+    <w:p>
+      <w:pPr>
+        <w:rPr>
+          <w:rFonts w:ascii="Times New Roman" w:hAnsi="Times New Roman" w:cs="Times New Roman"/>
+          <w:sz w:val="28"/>
+          <w:szCs w:val="28"/>
+        </w:rPr>
+      </w:pPr>
+      <w:r>
+        <w:rPr>
+          <w:rFonts w:ascii="Times New Roman" w:hAnsi="Times New Roman" w:cs="Times New Roman"/>
+          <w:sz w:val="28"/>
+          <w:szCs w:val="28"/>
+        </w:rPr>
+        <w:drawing>
+          <wp:inline distT="0" distB="0" distL="0" distR="0" wp14:anchorId="71FF56F9" wp14:editId="47417234">
+            <wp:extent cx="5943600" cy="4055110"/>
+            <wp:effectExtent l="0" t="0" r="0" b="2540"/>
+            <wp:docPr id="2116718592" name="Picture 1" descr="A diagram of a flowchart&#10;&#10;Description automatically generated"/>
+            <wp:cNvGraphicFramePr>
+              <a:graphicFrameLocks xmlns:a="http://schemas.openxmlformats.org/drawingml/2006/main" noChangeAspect="1"/>
+            </wp:cNvGraphicFramePr>
+            <a:graphic xmlns:a="http://schemas.openxmlformats.org/drawingml/2006/main">
+              <a:graphicData uri="http://schemas.openxmlformats.org/drawingml/2006/picture">
+                <pic:pic xmlns:pic="http://schemas.openxmlformats.org/drawingml/2006/picture">
+                  <pic:nvPicPr>
+                    <pic:cNvPr id="2116718592" name="Picture 1" descr="A diagram of a flowchart&#10;&#10;Description automatically generated"/>
+                    <pic:cNvPicPr/>
+                  </pic:nvPicPr>
+                  <pic:blipFill>
+                    <a:blip r:embed="rId4"/>
+                    <a:stretch>
+                      <a:fillRect/>
+                    </a:stretch>
+                  </pic:blipFill>
+                  <pic:spPr>
+                    <a:xfrm>
+                      <a:off x="0" y="0"/>
+                      <a:ext cx="5943600" cy="4055110"/>
+                    </a:xfrm>
+                    <a:prstGeom prst="rect">
+                      <a:avLst/>
+                    </a:prstGeom>
+                  </pic:spPr>
+                </pic:pic>
+              </a:graphicData>
+            </a:graphic>
+          </wp:inline>
+        </w:drawing>
+      </w:r>
+    </w:p>
+    <w:p>
+      <w:pPr>
+        <w:rPr>
+          <w:rFonts w:ascii="Times New Roman" w:hAnsi="Times New Roman" w:cs="Times New Roman"/>
+          <w:sz w:val="28"/>
+          <w:szCs w:val="28"/>
+        </w:rPr>
+      </w:pPr>
+    </w:p>
+    <w:p>
+      <w:pPr>
+        <w:rPr>
+          <w:rFonts w:ascii="Times New Roman" w:hAnsi="Times New Roman" w:cs="Times New Roman"/>
+          <w:sz w:val="28"/>
+          <w:szCs w:val="28"/>
+        </w:rPr>
+      </w:pPr>
+    </w:p>
+    <w:p>
+      <w:pPr>
+        <w:rPr>
+          <w:rFonts w:ascii="Times New Roman" w:hAnsi="Times New Roman" w:cs="Times New Roman"/>
+          <w:sz w:val="28"/>
+          <w:szCs w:val="28"/>
+        </w:rPr>
+      </w:pPr>
+    </w:p>
+    <w:p>
+      <w:pPr>
+        <w:rPr>
+          <w:rFonts w:ascii="Times New Roman" w:hAnsi="Times New Roman" w:cs="Times New Roman"/>
+          <w:sz w:val="28"/>
+          <w:szCs w:val="28"/>
+        </w:rPr>
+      </w:pPr>
+    </w:p>
+    <w:p>
+      <w:pPr>
+        <w:rPr>
+          <w:rFonts w:ascii="Times New Roman" w:hAnsi="Times New Roman" w:cs="Times New Roman"/>
+          <w:sz w:val="28"/>
+          <w:szCs w:val="28"/>
+        </w:rPr>
+      </w:pPr>
+    </w:p>
+    <w:p>
+      <w:pPr>
+        <w:rPr>
+          <w:rFonts w:ascii="Times New Roman" w:hAnsi="Times New Roman" w:cs="Times New Roman"/>
+          <w:sz w:val="28"/>
+          <w:szCs w:val="28"/>
+        </w:rPr>
+      </w:pPr>
+    </w:p>
+    <w:p>
+      <w:pPr>
+        <w:rPr>
+          <w:rFonts w:ascii="Times New Roman" w:hAnsi="Times New Roman" w:cs="Times New Roman"/>
+          <w:sz w:val="28"/>
+          <w:szCs w:val="28"/>
+        </w:rPr>
+      </w:pPr>
+    </w:p>
+    <w:p>
+      <w:pPr>
+        <w:rPr>
+          <w:rFonts w:ascii="Times New Roman" w:hAnsi="Times New Roman" w:cs="Times New Roman"/>
+          <w:sz w:val="28"/>
+          <w:szCs w:val="28"/>
+        </w:rPr>
+      </w:pPr>
+    </w:p>
+    <w:p>
+      <w:pPr>
+        <w:rPr>
+          <w:rFonts w:ascii="Times New Roman" w:hAnsi="Times New Roman" w:cs="Times New Roman"/>
+          <w:sz w:val="28"/>
+          <w:szCs w:val="28"/>
+        </w:rPr>
+      </w:pPr>
+    </w:p>
+    <w:p>
+      <w:pPr>
+        <w:rPr>
+          <w:rFonts w:ascii="Times New Roman" w:hAnsi="Times New Roman" w:cs="Times New Roman"/>
+          <w:sz w:val="28"/>
+          <w:szCs w:val="28"/>
+        </w:rPr>
+      </w:pPr>
+    </w:p>
+    <w:p>
+      <w:pPr>
+        <w:rPr>
+          <w:rFonts w:ascii="Times New Roman" w:hAnsi="Times New Roman" w:cs="Times New Roman"/>
+          <w:sz w:val="28"/>
+          <w:szCs w:val="28"/>
+        </w:rPr>
+      </w:pPr>
+    </w:p>
+    <w:p>
+      <w:pPr>
+        <w:rPr>
+          <w:rFonts w:ascii="Times New Roman" w:hAnsi="Times New Roman" w:cs="Times New Roman"/>
+          <w:sz w:val="28"/>
+          <w:szCs w:val="28"/>
+        </w:rPr>
+      </w:pPr>
+      <w:r>
+        <w:rPr>
+          <w:rFonts w:ascii="Times New Roman" w:hAnsi="Times New Roman" w:cs="Times New Roman"/>
+          <w:sz w:val="28"/>
+          <w:szCs w:val="28"/>
+        </w:rPr>
         <w:lastRenderedPageBreak/>
         <w:t>Code Description:</w:t>
       </w:r>
@@ -646,6 +798,7 @@
       <w:r>
         <w:rPr>
           <w:rFonts w:ascii="Times New Roman" w:hAnsi="Times New Roman" w:cs="Times New Roman"/>
+          <w:noProof/>
           <w:sz w:val="24"/>
           <w:szCs w:val="24"/>
         </w:rPr>
@@ -665,7 +818,7 @@
                     <pic:cNvPicPr/>
                   </pic:nvPicPr>
                   <pic:blipFill>
-                    <a:blip r:embed="rId4"/>
+                    <a:blip r:embed="rId5"/>
                     <a:stretch>
                       <a:fillRect/>
                     </a:stretch>
@@ -761,7 +914,7 @@
                     <pic:cNvPicPr/>
                   </pic:nvPicPr>
                   <pic:blipFill>
-                    <a:blip r:embed="rId5">
+                    <a:blip r:embed="rId6">
                       <a:extLst>
                         <a:ext uri="{28A0092B-C50C-407E-A947-70E740481C1C}">
                           <a14:useLocalDpi xmlns:a14="http://schemas.microsoft.com/office/drawing/2010/main" val="0"/>
@@ -810,7 +963,7 @@
                     <pic:cNvPicPr/>
                   </pic:nvPicPr>
                   <pic:blipFill>
-                    <a:blip r:embed="rId6"/>
+                    <a:blip r:embed="rId7"/>
                     <a:stretch>
                       <a:fillRect/>
                     </a:stretch>
@@ -971,7 +1124,7 @@
                     <pic:cNvPicPr/>
                   </pic:nvPicPr>
                   <pic:blipFill>
-                    <a:blip r:embed="rId7"/>
+                    <a:blip r:embed="rId8"/>
                     <a:stretch>
                       <a:fillRect/>
                     </a:stretch>
@@ -1184,7 +1337,7 @@
                     <pic:cNvPicPr/>
                   </pic:nvPicPr>
                   <pic:blipFill>
-                    <a:blip r:embed="rId8"/>
+                    <a:blip r:embed="rId9"/>
                     <a:stretch>
                       <a:fillRect/>
                     </a:stretch>
@@ -1251,6 +1404,7 @@
       <w:r>
         <w:rPr>
           <w:rFonts w:ascii="Times New Roman" w:hAnsi="Times New Roman" w:cs="Times New Roman"/>
+          <w:noProof/>
           <w:sz w:val="28"/>
           <w:szCs w:val="28"/>
         </w:rPr>
@@ -1271,7 +1425,7 @@
                     <pic:cNvPicPr/>
                   </pic:nvPicPr>
                   <pic:blipFill>
-                    <a:blip r:embed="rId9"/>
+                    <a:blip r:embed="rId10"/>
                     <a:stretch>
                       <a:fillRect/>
                     </a:stretch>
@@ -1471,7 +1625,7 @@
                     <pic:cNvPicPr/>
                   </pic:nvPicPr>
                   <pic:blipFill>
-                    <a:blip r:embed="rId10">
+                    <a:blip r:embed="rId11">
                       <a:extLst>
                         <a:ext uri="{28A0092B-C50C-407E-A947-70E740481C1C}">
                           <a14:useLocalDpi xmlns:a14="http://schemas.microsoft.com/office/drawing/2010/main" val="0"/>
@@ -1650,6 +1804,7 @@
       <w:r>
         <w:rPr>
           <w:rFonts w:ascii="Times New Roman" w:eastAsia="Times New Roman" w:hAnsi="Times New Roman" w:cs="Times New Roman"/>
+          <w:noProof/>
           <w:sz w:val="24"/>
           <w:szCs w:val="24"/>
         </w:rPr>
@@ -1670,7 +1825,7 @@
                     <pic:cNvPicPr/>
                   </pic:nvPicPr>
                   <pic:blipFill>
-                    <a:blip r:embed="rId11"/>
+                    <a:blip r:embed="rId12"/>
                     <a:stretch>
                       <a:fillRect/>
                     </a:stretch>
@@ -1790,6 +1945,7 @@
       <w:r>
         <w:rPr>
           <w:rFonts w:ascii="Times New Roman" w:hAnsi="Times New Roman" w:cs="Times New Roman"/>
+          <w:noProof/>
           <w:sz w:val="24"/>
           <w:szCs w:val="24"/>
         </w:rPr>
@@ -1809,7 +1965,7 @@
                     <pic:cNvPicPr/>
                   </pic:nvPicPr>
                   <pic:blipFill>
-                    <a:blip r:embed="rId12"/>
+                    <a:blip r:embed="rId13"/>
                     <a:stretch>
                       <a:fillRect/>
                     </a:stretch>
@@ -2105,6 +2261,7 @@
       <w:r>
         <w:rPr>
           <w:rFonts w:ascii="Times New Roman" w:hAnsi="Times New Roman" w:cs="Times New Roman"/>
+          <w:noProof/>
           <w:sz w:val="24"/>
           <w:szCs w:val="24"/>
         </w:rPr>
@@ -2124,7 +2281,7 @@
                     <pic:cNvPicPr/>
                   </pic:nvPicPr>
                   <pic:blipFill>
-                    <a:blip r:embed="rId13"/>
+                    <a:blip r:embed="rId14"/>
                     <a:stretch>
                       <a:fillRect/>
                     </a:stretch>
@@ -2488,6 +2645,7 @@
       <w:r>
         <w:rPr>
           <w:rFonts w:ascii="Times New Roman" w:hAnsi="Times New Roman" w:cs="Times New Roman"/>
+          <w:noProof/>
           <w:sz w:val="24"/>
           <w:szCs w:val="24"/>
         </w:rPr>
@@ -2508,7 +2666,7 @@
                     <pic:cNvPicPr/>
                   </pic:nvPicPr>
                   <pic:blipFill>
-                    <a:blip r:embed="rId14"/>
+                    <a:blip r:embed="rId15"/>
                     <a:stretch>
                       <a:fillRect/>
                     </a:stretch>
@@ -2686,6 +2844,7 @@
       <w:r>
         <w:rPr>
           <w:rFonts w:ascii="Times New Roman" w:hAnsi="Times New Roman" w:cs="Times New Roman"/>
+          <w:noProof/>
           <w:sz w:val="24"/>
           <w:szCs w:val="24"/>
         </w:rPr>
@@ -2714,7 +2873,7 @@
                     <pic:cNvPicPr/>
                   </pic:nvPicPr>
                   <pic:blipFill>
-                    <a:blip r:embed="rId15">
+                    <a:blip r:embed="rId16">
                       <a:extLst>
                         <a:ext uri="{28A0092B-C50C-407E-A947-70E740481C1C}">
                           <a14:useLocalDpi xmlns:a14="http://schemas.microsoft.com/office/drawing/2010/main" val="0"/>
@@ -2743,6 +2902,7 @@
       <w:r>
         <w:rPr>
           <w:rFonts w:ascii="Times New Roman" w:hAnsi="Times New Roman" w:cs="Times New Roman"/>
+          <w:noProof/>
           <w:sz w:val="24"/>
           <w:szCs w:val="24"/>
         </w:rPr>
@@ -2762,7 +2922,7 @@
                     <pic:cNvPicPr/>
                   </pic:nvPicPr>
                   <pic:blipFill>
-                    <a:blip r:embed="rId16"/>
+                    <a:blip r:embed="rId17"/>
                     <a:stretch>
                       <a:fillRect/>
                     </a:stretch>
@@ -3023,6 +3183,7 @@
       <w:r>
         <w:rPr>
           <w:rFonts w:ascii="Times New Roman" w:hAnsi="Times New Roman" w:cs="Times New Roman"/>
+          <w:noProof/>
           <w:sz w:val="24"/>
           <w:szCs w:val="24"/>
         </w:rPr>
@@ -3042,7 +3203,7 @@
                     <pic:cNvPicPr/>
                   </pic:nvPicPr>
                   <pic:blipFill>
-                    <a:blip r:embed="rId17"/>
+                    <a:blip r:embed="rId18"/>
                     <a:stretch>
                       <a:fillRect/>
                     </a:stretch>
@@ -3130,7 +3291,7 @@
         </w:rPr>
         <w:lastRenderedPageBreak/>
         <w:drawing>
-          <wp:inline distT="0" distB="0" distL="0" distR="0" wp14:anchorId="6C575898" wp14:editId="7AED6715">
+          <wp:inline distT="0" distB="0" distL="0" distR="0" wp14:anchorId="6C575898" wp14:editId="7BCA92CA">
             <wp:extent cx="4572000" cy="3028950"/>
             <wp:effectExtent l="0" t="0" r="0" b="0"/>
             <wp:docPr id="2086703491" name="Picture 2086703491" descr="A computer screen shot of a program code&#10;&#10;Description automatically generated"/>
@@ -3145,7 +3306,7 @@
                     <pic:cNvPicPr/>
                   </pic:nvPicPr>
                   <pic:blipFill>
-                    <a:blip r:embed="rId18" cstate="print">
+                    <a:blip r:embed="rId19" cstate="print">
                       <a:extLst>
                         <a:ext uri="{28A0092B-C50C-407E-A947-70E740481C1C}">
                           <a14:useLocalDpi xmlns:a14="http://schemas.microsoft.com/office/drawing/2010/main" val="0"/>
@@ -3290,7 +3451,7 @@
                     <pic:cNvPicPr/>
                   </pic:nvPicPr>
                   <pic:blipFill>
-                    <a:blip r:embed="rId10">
+                    <a:blip r:embed="rId11">
                       <a:extLst>
                         <a:ext uri="{28A0092B-C50C-407E-A947-70E740481C1C}">
                           <a14:useLocalDpi xmlns:a14="http://schemas.microsoft.com/office/drawing/2010/main" val="0"/>
@@ -3356,7 +3517,7 @@
                     <pic:cNvPicPr/>
                   </pic:nvPicPr>
                   <pic:blipFill>
-                    <a:blip r:embed="rId19">
+                    <a:blip r:embed="rId20">
                       <a:extLst>
                         <a:ext uri="{28A0092B-C50C-407E-A947-70E740481C1C}">
                           <a14:useLocalDpi xmlns:a14="http://schemas.microsoft.com/office/drawing/2010/main" val="0"/>
@@ -3457,7 +3618,7 @@
                     <pic:cNvPicPr/>
                   </pic:nvPicPr>
                   <pic:blipFill>
-                    <a:blip r:embed="rId20">
+                    <a:blip r:embed="rId21">
                       <a:extLst>
                         <a:ext uri="{28A0092B-C50C-407E-A947-70E740481C1C}">
                           <a14:useLocalDpi xmlns:a14="http://schemas.microsoft.com/office/drawing/2010/main" val="0"/>
@@ -3572,7 +3733,7 @@
           <w:noProof/>
         </w:rPr>
         <w:drawing>
-          <wp:inline distT="0" distB="0" distL="0" distR="0" wp14:anchorId="25C03016" wp14:editId="2C42A509">
+          <wp:inline distT="0" distB="0" distL="0" distR="0" wp14:anchorId="25C03016" wp14:editId="23E74EE6">
             <wp:extent cx="4572000" cy="3381375"/>
             <wp:effectExtent l="0" t="0" r="0" b="0"/>
             <wp:docPr id="1505455958" name="Picture 1505455958" descr="A computer screen shot of a program&#10;&#10;Description automatically generated"/>
@@ -3587,7 +3748,7 @@
                     <pic:cNvPicPr/>
                   </pic:nvPicPr>
                   <pic:blipFill>
-                    <a:blip r:embed="rId21" cstate="print">
+                    <a:blip r:embed="rId22" cstate="print">
                       <a:extLst>
                         <a:ext uri="{28A0092B-C50C-407E-A947-70E740481C1C}">
                           <a14:useLocalDpi xmlns:a14="http://schemas.microsoft.com/office/drawing/2010/main" val="0"/>
@@ -3705,6 +3866,7 @@
       <w:r>
         <w:rPr>
           <w:rFonts w:ascii="Times New Roman" w:eastAsia="Times New Roman" w:hAnsi="Times New Roman" w:cs="Times New Roman"/>
+          <w:noProof/>
           <w:sz w:val="24"/>
           <w:szCs w:val="24"/>
         </w:rPr>
@@ -3724,7 +3886,7 @@
                     <pic:cNvPicPr/>
                   </pic:nvPicPr>
                   <pic:blipFill>
-                    <a:blip r:embed="rId22"/>
+                    <a:blip r:embed="rId23"/>
                     <a:stretch>
                       <a:fillRect/>
                     </a:stretch>
@@ -3865,6 +4027,7 @@
       <w:r>
         <w:rPr>
           <w:rFonts w:ascii="Times New Roman" w:eastAsia="Times New Roman" w:hAnsi="Times New Roman" w:cs="Times New Roman"/>
+          <w:noProof/>
           <w:sz w:val="24"/>
           <w:szCs w:val="24"/>
         </w:rPr>
@@ -3893,7 +4056,7 @@
                     <pic:cNvPicPr/>
                   </pic:nvPicPr>
                   <pic:blipFill>
-                    <a:blip r:embed="rId23">
+                    <a:blip r:embed="rId24">
                       <a:extLst>
                         <a:ext uri="{28A0092B-C50C-407E-A947-70E740481C1C}">
                           <a14:useLocalDpi xmlns:a14="http://schemas.microsoft.com/office/drawing/2010/main" val="0"/>
@@ -3922,6 +4085,7 @@
       <w:r>
         <w:rPr>
           <w:rFonts w:ascii="Times New Roman" w:eastAsia="Times New Roman" w:hAnsi="Times New Roman" w:cs="Times New Roman"/>
+          <w:noProof/>
           <w:sz w:val="24"/>
           <w:szCs w:val="24"/>
         </w:rPr>
@@ -3941,7 +4105,7 @@
                     <pic:cNvPicPr/>
                   </pic:nvPicPr>
                   <pic:blipFill>
-                    <a:blip r:embed="rId24"/>
+                    <a:blip r:embed="rId25"/>
                     <a:stretch>
                       <a:fillRect/>
                     </a:stretch>
@@ -4106,6 +4270,7 @@
       <w:r>
         <w:rPr>
           <w:rFonts w:ascii="Times New Roman" w:eastAsia="Times New Roman" w:hAnsi="Times New Roman" w:cs="Times New Roman"/>
+          <w:noProof/>
           <w:sz w:val="24"/>
           <w:szCs w:val="24"/>
         </w:rPr>
@@ -4134,7 +4299,7 @@
                     <pic:cNvPicPr/>
                   </pic:nvPicPr>
                   <pic:blipFill rotWithShape="1">
-                    <a:blip r:embed="rId25">
+                    <a:blip r:embed="rId26">
                       <a:extLst>
                         <a:ext uri="{28A0092B-C50C-407E-A947-70E740481C1C}">
                           <a14:useLocalDpi xmlns:a14="http://schemas.microsoft.com/office/drawing/2010/main" val="0"/>
@@ -4170,6 +4335,7 @@
       <w:r>
         <w:rPr>
           <w:rFonts w:ascii="Times New Roman" w:eastAsia="Times New Roman" w:hAnsi="Times New Roman" w:cs="Times New Roman"/>
+          <w:noProof/>
           <w:sz w:val="24"/>
           <w:szCs w:val="24"/>
         </w:rPr>
@@ -4189,7 +4355,7 @@
                     <pic:cNvPicPr/>
                   </pic:nvPicPr>
                   <pic:blipFill>
-                    <a:blip r:embed="rId26"/>
+                    <a:blip r:embed="rId27"/>
                     <a:stretch>
                       <a:fillRect/>
                     </a:stretch>
@@ -4262,6 +4428,7 @@
       <w:r>
         <w:rPr>
           <w:rFonts w:ascii="Times New Roman" w:hAnsi="Times New Roman" w:cs="Times New Roman"/>
+          <w:noProof/>
           <w:sz w:val="24"/>
           <w:szCs w:val="24"/>
         </w:rPr>
@@ -4290,7 +4457,7 @@
                     <pic:cNvPicPr/>
                   </pic:nvPicPr>
                   <pic:blipFill>
-                    <a:blip r:embed="rId27">
+                    <a:blip r:embed="rId28">
                       <a:extLst>
                         <a:ext uri="{28A0092B-C50C-407E-A947-70E740481C1C}">
                           <a14:useLocalDpi xmlns:a14="http://schemas.microsoft.com/office/drawing/2010/main" val="0"/>
@@ -4322,6 +4489,7 @@
       <w:r>
         <w:rPr>
           <w:rFonts w:ascii="Times New Roman" w:eastAsia="Times New Roman" w:hAnsi="Times New Roman" w:cs="Times New Roman"/>
+          <w:noProof/>
           <w:sz w:val="24"/>
           <w:szCs w:val="24"/>
         </w:rPr>
@@ -4341,7 +4509,7 @@
                     <pic:cNvPicPr/>
                   </pic:nvPicPr>
                   <pic:blipFill>
-                    <a:blip r:embed="rId28"/>
+                    <a:blip r:embed="rId29"/>
                     <a:stretch>
                       <a:fillRect/>
                     </a:stretch>
@@ -4573,6 +4741,7 @@
       <w:r>
         <w:rPr>
           <w:rFonts w:ascii="Times New Roman" w:hAnsi="Times New Roman" w:cs="Times New Roman"/>
+          <w:noProof/>
           <w:sz w:val="28"/>
           <w:szCs w:val="28"/>
         </w:rPr>
@@ -4592,7 +4761,7 @@
                     <pic:cNvPicPr/>
                   </pic:nvPicPr>
                   <pic:blipFill>
-                    <a:blip r:embed="rId29"/>
+                    <a:blip r:embed="rId30"/>
                     <a:stretch>
                       <a:fillRect/>
                     </a:stretch>
@@ -4659,6 +4828,7 @@
       <w:r>
         <w:rPr>
           <w:rFonts w:ascii="Times New Roman" w:hAnsi="Times New Roman" w:cs="Times New Roman"/>
+          <w:noProof/>
           <w:sz w:val="24"/>
           <w:szCs w:val="24"/>
         </w:rPr>
@@ -4678,7 +4848,7 @@
                     <pic:cNvPicPr/>
                   </pic:nvPicPr>
                   <pic:blipFill>
-                    <a:blip r:embed="rId30"/>
+                    <a:blip r:embed="rId31"/>
                     <a:stretch>
                       <a:fillRect/>
                     </a:stretch>
@@ -4744,6 +4914,7 @@
       <w:r>
         <w:rPr>
           <w:rFonts w:ascii="Times New Roman" w:hAnsi="Times New Roman" w:cs="Times New Roman"/>
+          <w:noProof/>
           <w:sz w:val="24"/>
           <w:szCs w:val="24"/>
         </w:rPr>
@@ -4764,7 +4935,7 @@
                     <pic:cNvPicPr/>
                   </pic:nvPicPr>
                   <pic:blipFill>
-                    <a:blip r:embed="rId31"/>
+                    <a:blip r:embed="rId32"/>
                     <a:stretch>
                       <a:fillRect/>
                     </a:stretch>
@@ -4813,6 +4984,7 @@
       <w:r>
         <w:rPr>
           <w:rFonts w:ascii="Times New Roman" w:hAnsi="Times New Roman" w:cs="Times New Roman"/>
+          <w:noProof/>
           <w:sz w:val="24"/>
           <w:szCs w:val="24"/>
         </w:rPr>
@@ -4832,7 +5004,7 @@
                     <pic:cNvPicPr/>
                   </pic:nvPicPr>
                   <pic:blipFill>
-                    <a:blip r:embed="rId32"/>
+                    <a:blip r:embed="rId33"/>
                     <a:stretch>
                       <a:fillRect/>
                     </a:stretch>
@@ -4898,6 +5070,7 @@
       <w:r>
         <w:rPr>
           <w:rFonts w:ascii="Times New Roman" w:hAnsi="Times New Roman" w:cs="Times New Roman"/>
+          <w:noProof/>
           <w:sz w:val="24"/>
           <w:szCs w:val="24"/>
         </w:rPr>
@@ -4917,7 +5090,7 @@
                     <pic:cNvPicPr/>
                   </pic:nvPicPr>
                   <pic:blipFill>
-                    <a:blip r:embed="rId33"/>
+                    <a:blip r:embed="rId34"/>
                     <a:stretch>
                       <a:fillRect/>
                     </a:stretch>
@@ -4992,6 +5165,7 @@
       <w:r>
         <w:rPr>
           <w:rFonts w:ascii="Times New Roman" w:hAnsi="Times New Roman" w:cs="Times New Roman"/>
+          <w:noProof/>
           <w:sz w:val="24"/>
           <w:szCs w:val="24"/>
         </w:rPr>
@@ -5012,7 +5186,7 @@
                     <pic:cNvPicPr/>
                   </pic:nvPicPr>
                   <pic:blipFill>
-                    <a:blip r:embed="rId34"/>
+                    <a:blip r:embed="rId35"/>
                     <a:stretch>
                       <a:fillRect/>
                     </a:stretch>
@@ -5078,6 +5252,7 @@
       <w:r>
         <w:rPr>
           <w:rFonts w:ascii="Times New Roman" w:hAnsi="Times New Roman" w:cs="Times New Roman"/>
+          <w:noProof/>
           <w:sz w:val="24"/>
           <w:szCs w:val="24"/>
         </w:rPr>
@@ -5097,7 +5272,7 @@
                     <pic:cNvPicPr/>
                   </pic:nvPicPr>
                   <pic:blipFill>
-                    <a:blip r:embed="rId35"/>
+                    <a:blip r:embed="rId36"/>
                     <a:stretch>
                       <a:fillRect/>
                     </a:stretch>
@@ -5146,6 +5321,7 @@
       <w:r>
         <w:rPr>
           <w:rFonts w:ascii="Times New Roman" w:hAnsi="Times New Roman" w:cs="Times New Roman"/>
+          <w:noProof/>
           <w:sz w:val="24"/>
           <w:szCs w:val="24"/>
         </w:rPr>
@@ -5165,7 +5341,7 @@
                     <pic:cNvPicPr/>
                   </pic:nvPicPr>
                   <pic:blipFill>
-                    <a:blip r:embed="rId36"/>
+                    <a:blip r:embed="rId37"/>
                     <a:stretch>
                       <a:fillRect/>
                     </a:stretch>
@@ -5223,12 +5399,13 @@
       <w:r>
         <w:rPr>
           <w:rFonts w:ascii="Times New Roman" w:hAnsi="Times New Roman" w:cs="Times New Roman"/>
+          <w:noProof/>
           <w:sz w:val="24"/>
           <w:szCs w:val="24"/>
         </w:rPr>
         <w:lastRenderedPageBreak/>
         <w:drawing>
-          <wp:anchor distT="0" distB="0" distL="114300" distR="114300" simplePos="0" relativeHeight="251658240" behindDoc="0" locked="0" layoutInCell="1" allowOverlap="1" wp14:anchorId="73ED9302" wp14:editId="5EEBD5DE">
+          <wp:anchor distT="0" distB="0" distL="114300" distR="114300" simplePos="0" relativeHeight="251658240" behindDoc="0" locked="0" layoutInCell="1" allowOverlap="1" wp14:anchorId="73ED9302" wp14:editId="021CBF66">
             <wp:simplePos x="0" y="0"/>
             <wp:positionH relativeFrom="margin">
               <wp:align>right</wp:align>
@@ -5251,7 +5428,7 @@
                     <pic:cNvPicPr/>
                   </pic:nvPicPr>
                   <pic:blipFill>
-                    <a:blip r:embed="rId37" cstate="print">
+                    <a:blip r:embed="rId38" cstate="print">
                       <a:extLst>
                         <a:ext uri="{28A0092B-C50C-407E-A947-70E740481C1C}">
                           <a14:useLocalDpi xmlns:a14="http://schemas.microsoft.com/office/drawing/2010/main" val="0"/>
@@ -5314,6 +5491,7 @@
       <w:r>
         <w:rPr>
           <w:rFonts w:ascii="Times New Roman" w:hAnsi="Times New Roman" w:cs="Times New Roman"/>
+          <w:noProof/>
           <w:sz w:val="24"/>
           <w:szCs w:val="24"/>
         </w:rPr>
@@ -5333,7 +5511,7 @@
                     <pic:cNvPicPr/>
                   </pic:nvPicPr>
                   <pic:blipFill>
-                    <a:blip r:embed="rId38"/>
+                    <a:blip r:embed="rId39"/>
                     <a:stretch>
                       <a:fillRect/>
                     </a:stretch>

</xml_diff>